<commit_message>
changed pressrelease files and modified recommend text of chad hart
</commit_message>
<xml_diff>
--- a/pressrelease.docx
+++ b/pressrelease.docx
@@ -3,11 +3,6 @@
 <w:document xmlns:wpc="http://schemas.microsoft.com/office/word/2010/wordprocessingCanvas" xmlns:mo="http://schemas.microsoft.com/office/mac/office/2008/main" xmlns:mc="http://schemas.openxmlformats.org/markup-compatibility/2006" xmlns:mv="urn:schemas-microsoft-com:mac:vml" xmlns:o="urn:schemas-microsoft-com:office:office" xmlns:r="http://schemas.openxmlformats.org/officeDocument/2006/relationships" xmlns:m="http://schemas.openxmlformats.org/officeDocument/2006/math" xmlns:v="urn:schemas-microsoft-com:vml" xmlns:wp14="http://schemas.microsoft.com/office/word/2010/wordprocessingDrawing" xmlns:wp="http://schemas.openxmlformats.org/drawingml/2006/wordprocessingDrawing" xmlns:w10="urn:schemas-microsoft-com:office:word" xmlns:w="http://schemas.openxmlformats.org/wordprocessingml/2006/main" xmlns:w14="http://schemas.microsoft.com/office/word/2010/wordml" xmlns:wpg="http://schemas.microsoft.com/office/word/2010/wordprocessingGroup" xmlns:wpi="http://schemas.microsoft.com/office/word/2010/wordprocessingInk" xmlns:wne="http://schemas.microsoft.com/office/word/2006/wordml" xmlns:wps="http://schemas.microsoft.com/office/word/2010/wordprocessingShape" mc:Ignorable="w14 wp14">
   <w:body>
     <w:p>
-      <w:pPr>
-        <w:rPr>
-          <w:rFonts w:hint="eastAsia"/>
-        </w:rPr>
-      </w:pPr>
       <w:r>
         <w:rPr>
           <w:rFonts w:hint="eastAsia"/>
@@ -18,23 +13,47 @@
     <w:p>
       <w:pPr>
         <w:jc w:val="right"/>
-        <w:rPr>
-          <w:rFonts w:hint="eastAsia"/>
-        </w:rPr>
-      </w:pPr>
-      <w:r>
-        <w:rPr>
-          <w:rFonts w:hint="eastAsia"/>
-        </w:rPr>
-        <w:t>2014年12月19日</w:t>
+      </w:pPr>
+      <w:r>
+        <w:rPr>
+          <w:rFonts w:hint="eastAsia"/>
+        </w:rPr>
+        <w:t>2014</w:t>
+      </w:r>
+      <w:r>
+        <w:rPr>
+          <w:rFonts w:hint="eastAsia"/>
+        </w:rPr>
+        <w:t>年</w:t>
+      </w:r>
+      <w:r>
+        <w:rPr>
+          <w:rFonts w:hint="eastAsia"/>
+        </w:rPr>
+        <w:t>12</w:t>
+      </w:r>
+      <w:r>
+        <w:rPr>
+          <w:rFonts w:hint="eastAsia"/>
+        </w:rPr>
+        <w:t>月</w:t>
+      </w:r>
+      <w:r>
+        <w:rPr>
+          <w:rFonts w:hint="eastAsia"/>
+        </w:rPr>
+        <w:t>19</w:t>
+      </w:r>
+      <w:r>
+        <w:rPr>
+          <w:rFonts w:hint="eastAsia"/>
+        </w:rPr>
+        <w:t>日</w:t>
       </w:r>
     </w:p>
     <w:p>
       <w:pPr>
         <w:jc w:val="right"/>
-        <w:rPr>
-          <w:rFonts w:hint="eastAsia"/>
-        </w:rPr>
       </w:pPr>
       <w:proofErr w:type="spellStart"/>
       <w:r>
@@ -48,29 +67,35 @@
         <w:rPr>
           <w:rFonts w:hint="eastAsia"/>
         </w:rPr>
-        <w:t xml:space="preserve"> Conference Japan実行委員会</w:t>
+        <w:t xml:space="preserve"> Conference Japan</w:t>
+      </w:r>
+      <w:r>
+        <w:rPr>
+          <w:rFonts w:hint="eastAsia"/>
+        </w:rPr>
+        <w:t>実行委員会</w:t>
       </w:r>
     </w:p>
     <w:p>
       <w:pPr>
         <w:pStyle w:val="a3"/>
-        <w:rPr>
-          <w:rFonts w:hint="eastAsia"/>
-        </w:rPr>
-      </w:pPr>
-      <w:r>
-        <w:rPr>
-          <w:rFonts w:hint="eastAsia"/>
-        </w:rPr>
-        <w:t>WebRTC Conference Japan 日本で初開催！</w:t>
+      </w:pPr>
+      <w:r>
+        <w:rPr>
+          <w:rFonts w:hint="eastAsia"/>
+        </w:rPr>
+        <w:t xml:space="preserve">WebRTC Conference Japan </w:t>
+      </w:r>
+      <w:r>
+        <w:rPr>
+          <w:rFonts w:hint="eastAsia"/>
+        </w:rPr>
+        <w:t>日本で初開催！</w:t>
       </w:r>
     </w:p>
     <w:p>
       <w:pPr>
         <w:pStyle w:val="a5"/>
-        <w:rPr>
-          <w:rFonts w:hint="eastAsia"/>
-        </w:rPr>
       </w:pPr>
       <w:r>
         <w:rPr>
@@ -85,41 +110,104 @@
         <w:rPr>
           <w:rFonts w:hint="eastAsia"/>
         </w:rPr>
-        <w:t>「WebRTC」をテーマとした日本初のカンファレンスを開催します</w:t>
-      </w:r>
-    </w:p>
-    <w:p>
-      <w:pPr>
-        <w:rPr>
-          <w:rFonts w:hint="eastAsia"/>
-        </w:rPr>
-      </w:pPr>
-      <w:r>
-        <w:rPr>
-          <w:rFonts w:hint="eastAsia"/>
-        </w:rPr>
-        <w:t>今、世界中のWeb技術者から注目を集めている技術「WebRTC」。</w:t>
-      </w:r>
-    </w:p>
-    <w:p>
-      <w:pPr>
-        <w:rPr>
-          <w:rFonts w:hint="eastAsia"/>
-        </w:rPr>
-      </w:pPr>
-      <w:r>
-        <w:rPr>
-          <w:rFonts w:hint="eastAsia"/>
-        </w:rPr>
-        <w:t>WebRTCの本質は、リアルタイム・コミュニケーション技術のオープン標準です。Webアプリやモバイルアプリでの利用が既に始まっているだけではなく、IoT (Internet of Things) 分野でも活用されはじめており、WebRTCが世界をどのように変えるのか、今こそ真剣に考えるべきだと言っても過言ではないでしょう。</w:t>
-      </w:r>
-    </w:p>
-    <w:p>
-      <w:pPr>
-        <w:rPr>
-          <w:rFonts w:hint="eastAsia"/>
-        </w:rPr>
-      </w:pPr>
+        <w:t>「</w:t>
+      </w:r>
+      <w:r>
+        <w:rPr>
+          <w:rFonts w:hint="eastAsia"/>
+        </w:rPr>
+        <w:t>WebRTC</w:t>
+      </w:r>
+      <w:r>
+        <w:rPr>
+          <w:rFonts w:hint="eastAsia"/>
+        </w:rPr>
+        <w:t>」をテーマとした日本初のカンファレンスを開催します</w:t>
+      </w:r>
+    </w:p>
+    <w:p>
+      <w:r>
+        <w:rPr>
+          <w:rFonts w:hint="eastAsia"/>
+        </w:rPr>
+        <w:t>今、世界中の</w:t>
+      </w:r>
+      <w:r>
+        <w:rPr>
+          <w:rFonts w:hint="eastAsia"/>
+        </w:rPr>
+        <w:t>Web</w:t>
+      </w:r>
+      <w:r>
+        <w:rPr>
+          <w:rFonts w:hint="eastAsia"/>
+        </w:rPr>
+        <w:t>技術者から注目を集めている技術「</w:t>
+      </w:r>
+      <w:r>
+        <w:rPr>
+          <w:rFonts w:hint="eastAsia"/>
+        </w:rPr>
+        <w:t>WebRTC</w:t>
+      </w:r>
+      <w:r>
+        <w:rPr>
+          <w:rFonts w:hint="eastAsia"/>
+        </w:rPr>
+        <w:t>」。</w:t>
+      </w:r>
+    </w:p>
+    <w:p>
+      <w:r>
+        <w:rPr>
+          <w:rFonts w:hint="eastAsia"/>
+        </w:rPr>
+        <w:t>WebRTC</w:t>
+      </w:r>
+      <w:r>
+        <w:rPr>
+          <w:rFonts w:hint="eastAsia"/>
+        </w:rPr>
+        <w:t>の本質は、リアルタイム・コミュニケーション技術のオープン標準です。</w:t>
+      </w:r>
+      <w:r>
+        <w:rPr>
+          <w:rFonts w:hint="eastAsia"/>
+        </w:rPr>
+        <w:t>Web</w:t>
+      </w:r>
+      <w:r>
+        <w:rPr>
+          <w:rFonts w:hint="eastAsia"/>
+        </w:rPr>
+        <w:t>アプリやモバイルアプリでの利用が既に始まっているだけではなく、</w:t>
+      </w:r>
+      <w:r>
+        <w:rPr>
+          <w:rFonts w:hint="eastAsia"/>
+        </w:rPr>
+        <w:t xml:space="preserve">IoT (Internet of Things) </w:t>
+      </w:r>
+      <w:r>
+        <w:rPr>
+          <w:rFonts w:hint="eastAsia"/>
+        </w:rPr>
+        <w:t>分野でも活用されはじめており、</w:t>
+      </w:r>
+      <w:r>
+        <w:rPr>
+          <w:rFonts w:hint="eastAsia"/>
+        </w:rPr>
+        <w:t>WebRTC</w:t>
+      </w:r>
+      <w:r>
+        <w:rPr>
+          <w:rFonts w:hint="eastAsia"/>
+        </w:rPr>
+        <w:t>が世界をどのように変えるのか、今こそ真剣に考えるべきだと言っても過言ではないでしょう。</w:t>
+      </w:r>
+    </w:p>
+    <w:p>
       <w:r>
         <w:rPr>
           <w:rFonts w:hint="eastAsia"/>
@@ -138,7 +226,13 @@
         <w:rPr>
           <w:rFonts w:hint="eastAsia"/>
         </w:rPr>
-        <w:t xml:space="preserve"> Conference」は、</w:t>
+        <w:t xml:space="preserve"> Conference</w:t>
+      </w:r>
+      <w:r>
+        <w:rPr>
+          <w:rFonts w:hint="eastAsia"/>
+        </w:rPr>
+        <w:t>」は、</w:t>
       </w:r>
       <w:proofErr w:type="spellStart"/>
       <w:r>
@@ -172,9 +266,6 @@
     <w:p>
       <w:pPr>
         <w:pStyle w:val="1"/>
-        <w:rPr>
-          <w:rFonts w:hint="eastAsia"/>
-        </w:rPr>
       </w:pPr>
       <w:r>
         <w:rPr>
@@ -184,11 +275,6 @@
       </w:r>
     </w:p>
     <w:p>
-      <w:pPr>
-        <w:rPr>
-          <w:rFonts w:hint="eastAsia"/>
-        </w:rPr>
-      </w:pPr>
       <w:r>
         <w:rPr>
           <w:rFonts w:hint="eastAsia"/>
@@ -223,16 +309,17 @@
       </w:r>
     </w:p>
     <w:p>
-      <w:pPr>
-        <w:rPr>
-          <w:rFonts w:hint="eastAsia"/>
-        </w:rPr>
-      </w:pPr>
-      <w:r>
-        <w:rPr>
-          <w:rFonts w:hint="eastAsia"/>
-        </w:rPr>
-        <w:t>Webサイト：</w:t>
+      <w:r>
+        <w:rPr>
+          <w:rFonts w:hint="eastAsia"/>
+        </w:rPr>
+        <w:t>Web</w:t>
+      </w:r>
+      <w:r>
+        <w:rPr>
+          <w:rFonts w:hint="eastAsia"/>
+        </w:rPr>
+        <w:t>サイト：</w:t>
       </w:r>
       <w:r>
         <w:rPr>
@@ -243,11 +330,6 @@
       </w:r>
     </w:p>
     <w:p>
-      <w:pPr>
-        <w:rPr>
-          <w:rFonts w:hint="eastAsia"/>
-        </w:rPr>
-      </w:pPr>
       <w:r>
         <w:rPr>
           <w:rFonts w:hint="eastAsia"/>
@@ -265,15 +347,94 @@
           <w:rFonts w:hint="eastAsia"/>
         </w:rPr>
         <w:tab/>
-        <w:t>2015年2月5日(木)、6日(金)</w:t>
-      </w:r>
-    </w:p>
-    <w:p>
-      <w:pPr>
-        <w:rPr>
-          <w:rFonts w:hint="eastAsia"/>
-        </w:rPr>
-      </w:pPr>
+        <w:t>2015</w:t>
+      </w:r>
+      <w:r>
+        <w:rPr>
+          <w:rFonts w:hint="eastAsia"/>
+        </w:rPr>
+        <w:t>年</w:t>
+      </w:r>
+      <w:r>
+        <w:rPr>
+          <w:rFonts w:hint="eastAsia"/>
+        </w:rPr>
+        <w:t>2</w:t>
+      </w:r>
+      <w:r>
+        <w:rPr>
+          <w:rFonts w:hint="eastAsia"/>
+        </w:rPr>
+        <w:t>月</w:t>
+      </w:r>
+      <w:r>
+        <w:rPr>
+          <w:rFonts w:hint="eastAsia"/>
+        </w:rPr>
+        <w:t>5</w:t>
+      </w:r>
+      <w:r>
+        <w:rPr>
+          <w:rFonts w:hint="eastAsia"/>
+        </w:rPr>
+        <w:t>日</w:t>
+      </w:r>
+      <w:r>
+        <w:rPr>
+          <w:rFonts w:hint="eastAsia"/>
+        </w:rPr>
+        <w:t>(</w:t>
+      </w:r>
+      <w:r>
+        <w:rPr>
+          <w:rFonts w:hint="eastAsia"/>
+        </w:rPr>
+        <w:t>木</w:t>
+      </w:r>
+      <w:r>
+        <w:rPr>
+          <w:rFonts w:hint="eastAsia"/>
+        </w:rPr>
+        <w:t>)</w:t>
+      </w:r>
+      <w:r>
+        <w:rPr>
+          <w:rFonts w:hint="eastAsia"/>
+        </w:rPr>
+        <w:t>、</w:t>
+      </w:r>
+      <w:r>
+        <w:rPr>
+          <w:rFonts w:hint="eastAsia"/>
+        </w:rPr>
+        <w:t>6</w:t>
+      </w:r>
+      <w:r>
+        <w:rPr>
+          <w:rFonts w:hint="eastAsia"/>
+        </w:rPr>
+        <w:t>日</w:t>
+      </w:r>
+      <w:r>
+        <w:rPr>
+          <w:rFonts w:hint="eastAsia"/>
+        </w:rPr>
+        <w:t>(</w:t>
+      </w:r>
+      <w:r>
+        <w:rPr>
+          <w:rFonts w:hint="eastAsia"/>
+        </w:rPr>
+        <w:t>金</w:t>
+      </w:r>
+      <w:r>
+        <w:rPr>
+          <w:rFonts w:hint="eastAsia"/>
+        </w:rPr>
+        <w:t>)</w:t>
+      </w:r>
+    </w:p>
+    <w:p>
       <w:r>
         <w:rPr>
           <w:rFonts w:hint="eastAsia"/>
@@ -293,15 +454,28 @@
         <w:rPr>
           <w:rFonts w:hint="eastAsia"/>
         </w:rPr>
-        <w:t>ソラシティ カンファレンスセンター 2F</w:t>
-      </w:r>
-    </w:p>
-    <w:p>
-      <w:pPr>
-        <w:rPr>
-          <w:rFonts w:hint="eastAsia"/>
-        </w:rPr>
-      </w:pPr>
+        <w:t>ソラシティ</w:t>
+      </w:r>
+      <w:r>
+        <w:rPr>
+          <w:rFonts w:hint="eastAsia"/>
+        </w:rPr>
+        <w:t xml:space="preserve"> </w:t>
+      </w:r>
+      <w:r>
+        <w:rPr>
+          <w:rFonts w:hint="eastAsia"/>
+        </w:rPr>
+        <w:t>カンファレンスセンター</w:t>
+      </w:r>
+      <w:r>
+        <w:rPr>
+          <w:rFonts w:hint="eastAsia"/>
+        </w:rPr>
+        <w:t xml:space="preserve"> 2F</w:t>
+      </w:r>
+    </w:p>
+    <w:p>
       <w:r>
         <w:rPr>
           <w:rFonts w:hint="eastAsia"/>
@@ -313,15 +487,16 @@
           <w:rFonts w:hint="eastAsia"/>
         </w:rPr>
         <w:tab/>
-        <w:t>JR御茶ノ水駅徒歩１分・東京メトロ新御茶ノ水駅直結</w:t>
-      </w:r>
-    </w:p>
-    <w:p>
-      <w:pPr>
-        <w:rPr>
-          <w:rFonts w:hint="eastAsia"/>
-        </w:rPr>
-      </w:pPr>
+        <w:t>JR</w:t>
+      </w:r>
+      <w:r>
+        <w:rPr>
+          <w:rFonts w:hint="eastAsia"/>
+        </w:rPr>
+        <w:t>御茶ノ水駅徒歩１分・東京メトロ新御茶ノ水駅直結</w:t>
+      </w:r>
+    </w:p>
+    <w:p>
       <w:r>
         <w:rPr>
           <w:rFonts w:hint="eastAsia"/>
@@ -333,15 +508,51 @@
           <w:rFonts w:hint="eastAsia"/>
         </w:rPr>
         <w:tab/>
-        <w:t>有料参加者200名　協賛社、講演者など関係者100名　合計300名（予定）</w:t>
-      </w:r>
-    </w:p>
-    <w:p>
-      <w:pPr>
-        <w:rPr>
-          <w:rFonts w:hint="eastAsia"/>
-        </w:rPr>
-      </w:pPr>
+      </w:r>
+      <w:r>
+        <w:rPr>
+          <w:rFonts w:hint="eastAsia"/>
+        </w:rPr>
+        <w:t>有料参加者</w:t>
+      </w:r>
+      <w:r>
+        <w:rPr>
+          <w:rFonts w:hint="eastAsia"/>
+        </w:rPr>
+        <w:t>200</w:t>
+      </w:r>
+      <w:r>
+        <w:rPr>
+          <w:rFonts w:hint="eastAsia"/>
+        </w:rPr>
+        <w:t>名　協賛社、講演者など関係者</w:t>
+      </w:r>
+      <w:r>
+        <w:rPr>
+          <w:rFonts w:hint="eastAsia"/>
+        </w:rPr>
+        <w:t>100</w:t>
+      </w:r>
+      <w:r>
+        <w:rPr>
+          <w:rFonts w:hint="eastAsia"/>
+        </w:rPr>
+        <w:t>名　合計</w:t>
+      </w:r>
+      <w:r>
+        <w:rPr>
+          <w:rFonts w:hint="eastAsia"/>
+        </w:rPr>
+        <w:t>300</w:t>
+      </w:r>
+      <w:r>
+        <w:rPr>
+          <w:rFonts w:hint="eastAsia"/>
+        </w:rPr>
+        <w:t>名（予定）</w:t>
+      </w:r>
+    </w:p>
+    <w:p>
       <w:r>
         <w:rPr>
           <w:rFonts w:hint="eastAsia"/>
@@ -361,7 +572,31 @@
         <w:rPr>
           <w:rFonts w:hint="eastAsia"/>
         </w:rPr>
-        <w:t>一般参加者向け    2dayチケット 32,400円（税込み）</w:t>
+        <w:t>一般参加者向け</w:t>
+      </w:r>
+      <w:r>
+        <w:rPr>
+          <w:rFonts w:hint="eastAsia"/>
+        </w:rPr>
+        <w:t xml:space="preserve">    2day</w:t>
+      </w:r>
+      <w:r>
+        <w:rPr>
+          <w:rFonts w:hint="eastAsia"/>
+        </w:rPr>
+        <w:t>チケット</w:t>
+      </w:r>
+      <w:r>
+        <w:rPr>
+          <w:rFonts w:hint="eastAsia"/>
+        </w:rPr>
+        <w:t xml:space="preserve"> 32,400</w:t>
+      </w:r>
+      <w:r>
+        <w:rPr>
+          <w:rFonts w:hint="eastAsia"/>
+        </w:rPr>
+        <w:t>円（税込み）</w:t>
       </w:r>
       <w:r>
         <w:br/>
@@ -382,7 +617,13 @@
         <w:rPr>
           <w:rFonts w:hint="eastAsia"/>
         </w:rPr>
-        <w:t>WebRTC開発者向けの特別チケットを準備中（詳細は後日発表）</w:t>
+        <w:t>WebRTC</w:t>
+      </w:r>
+      <w:r>
+        <w:rPr>
+          <w:rFonts w:hint="eastAsia"/>
+        </w:rPr>
+        <w:t>開発者向けの特別チケットを準備中（詳細は後日発表）</w:t>
       </w:r>
       <w:r>
         <w:br/>
@@ -403,14 +644,39 @@
         <w:rPr>
           <w:rFonts w:hint="eastAsia"/>
         </w:rPr>
-        <w:t>一般参加者には、WebRTC対応ロボット「Romo</w:t>
+        <w:t>一般参加者には、</w:t>
+      </w:r>
+      <w:r>
+        <w:rPr>
+          <w:rFonts w:hint="eastAsia"/>
+        </w:rPr>
+        <w:t>WebRTC</w:t>
+      </w:r>
+      <w:r>
+        <w:rPr>
+          <w:rFonts w:hint="eastAsia"/>
+        </w:rPr>
+        <w:t>対応ロボット「</w:t>
+      </w:r>
+      <w:r>
+        <w:rPr>
+          <w:rFonts w:hint="eastAsia"/>
+        </w:rPr>
+        <w:t>Romo</w:t>
       </w:r>
       <w:r>
         <w:rPr>
           <w:rFonts w:hint="eastAsia"/>
           <w:vertAlign w:val="superscript"/>
         </w:rPr>
-        <w:t>※1</w:t>
+        <w:t>※</w:t>
+      </w:r>
+      <w:r>
+        <w:rPr>
+          <w:rFonts w:hint="eastAsia"/>
+          <w:vertAlign w:val="superscript"/>
+        </w:rPr>
+        <w:t>1</w:t>
       </w:r>
       <w:r>
         <w:rPr>
@@ -420,11 +686,6 @@
       </w:r>
     </w:p>
     <w:p>
-      <w:pPr>
-        <w:rPr>
-          <w:rFonts w:hint="eastAsia"/>
-        </w:rPr>
-      </w:pPr>
       <w:r>
         <w:rPr>
           <w:rFonts w:hint="eastAsia"/>
@@ -440,15 +701,30 @@
           <w:numId w:val="1"/>
         </w:numPr>
         <w:ind w:leftChars="0"/>
-        <w:rPr>
-          <w:rFonts w:hint="eastAsia"/>
-        </w:rPr>
-      </w:pPr>
-      <w:r>
-        <w:rPr>
-          <w:rFonts w:hint="eastAsia"/>
-        </w:rPr>
-        <w:t>基調講演 Real Time Communications (RTC) on the Web – use cases and deployments</w:t>
+      </w:pPr>
+      <w:r>
+        <w:rPr>
+          <w:rFonts w:hint="eastAsia"/>
+        </w:rPr>
+        <w:t>基調講演</w:t>
+      </w:r>
+      <w:r>
+        <w:rPr>
+          <w:rFonts w:hint="eastAsia"/>
+        </w:rPr>
+        <w:t xml:space="preserve"> Real Time Communications (RTC) on the Web </w:t>
+      </w:r>
+      <w:r>
+        <w:rPr>
+          <w:rFonts w:hint="eastAsia"/>
+        </w:rPr>
+        <w:t>–</w:t>
+      </w:r>
+      <w:r>
+        <w:rPr>
+          <w:rFonts w:hint="eastAsia"/>
+        </w:rPr>
+        <w:t xml:space="preserve"> use cases and deployments</w:t>
       </w:r>
     </w:p>
     <w:p>
@@ -459,9 +735,6 @@
           <w:numId w:val="1"/>
         </w:numPr>
         <w:ind w:leftChars="0"/>
-        <w:rPr>
-          <w:rFonts w:hint="eastAsia"/>
-        </w:rPr>
       </w:pPr>
       <w:r>
         <w:rPr>
@@ -476,7 +749,19 @@
         <w:rPr>
           <w:rFonts w:hint="eastAsia"/>
         </w:rPr>
-        <w:t>エンタープライズ環境におけるWebRTC活用のポイント</w:t>
+        <w:t>エンタープライズ環境における</w:t>
+      </w:r>
+      <w:r>
+        <w:rPr>
+          <w:rFonts w:hint="eastAsia"/>
+        </w:rPr>
+        <w:t>WebRTC</w:t>
+      </w:r>
+      <w:r>
+        <w:rPr>
+          <w:rFonts w:hint="eastAsia"/>
+        </w:rPr>
+        <w:t>活用のポイント</w:t>
       </w:r>
     </w:p>
     <w:p>
@@ -487,15 +772,30 @@
           <w:numId w:val="1"/>
         </w:numPr>
         <w:ind w:leftChars="0"/>
-        <w:rPr>
-          <w:rFonts w:hint="eastAsia"/>
-        </w:rPr>
-      </w:pPr>
-      <w:r>
-        <w:rPr>
-          <w:rFonts w:hint="eastAsia"/>
-        </w:rPr>
-        <w:t>IoTの現状とWebRTC活用の可能性</w:t>
+      </w:pPr>
+      <w:r>
+        <w:rPr>
+          <w:rFonts w:hint="eastAsia"/>
+        </w:rPr>
+        <w:t>IoT</w:t>
+      </w:r>
+      <w:r>
+        <w:rPr>
+          <w:rFonts w:hint="eastAsia"/>
+        </w:rPr>
+        <w:t>の現状と</w:t>
+      </w:r>
+      <w:r>
+        <w:rPr>
+          <w:rFonts w:hint="eastAsia"/>
+        </w:rPr>
+        <w:t>WebRTC</w:t>
+      </w:r>
+      <w:r>
+        <w:rPr>
+          <w:rFonts w:hint="eastAsia"/>
+        </w:rPr>
+        <w:t>活用の可能性</w:t>
       </w:r>
     </w:p>
     <w:p>
@@ -506,15 +806,18 @@
           <w:numId w:val="1"/>
         </w:numPr>
         <w:ind w:leftChars="0"/>
-        <w:rPr>
-          <w:rFonts w:hint="eastAsia"/>
-        </w:rPr>
-      </w:pPr>
-      <w:r>
-        <w:rPr>
-          <w:rFonts w:hint="eastAsia"/>
-        </w:rPr>
-        <w:t>WebRTCの活用事例・製品事例</w:t>
+      </w:pPr>
+      <w:r>
+        <w:rPr>
+          <w:rFonts w:hint="eastAsia"/>
+        </w:rPr>
+        <w:t>WebRTC</w:t>
+      </w:r>
+      <w:r>
+        <w:rPr>
+          <w:rFonts w:hint="eastAsia"/>
+        </w:rPr>
+        <w:t>の活用事例・製品事例</w:t>
       </w:r>
     </w:p>
     <w:p>
@@ -525,15 +828,42 @@
           <w:numId w:val="1"/>
         </w:numPr>
         <w:ind w:leftChars="0"/>
-        <w:rPr>
-          <w:rFonts w:hint="eastAsia"/>
-        </w:rPr>
-      </w:pPr>
-      <w:r>
-        <w:rPr>
-          <w:rFonts w:hint="eastAsia"/>
-        </w:rPr>
-        <w:t>WebRTCの裏側 シグナリングと TURN/STUN のプロトコル解説</w:t>
+      </w:pPr>
+      <w:r>
+        <w:rPr>
+          <w:rFonts w:hint="eastAsia"/>
+        </w:rPr>
+        <w:t>WebRTC</w:t>
+      </w:r>
+      <w:r>
+        <w:rPr>
+          <w:rFonts w:hint="eastAsia"/>
+        </w:rPr>
+        <w:t>の裏側</w:t>
+      </w:r>
+      <w:r>
+        <w:rPr>
+          <w:rFonts w:hint="eastAsia"/>
+        </w:rPr>
+        <w:t xml:space="preserve"> </w:t>
+      </w:r>
+      <w:r>
+        <w:rPr>
+          <w:rFonts w:hint="eastAsia"/>
+        </w:rPr>
+        <w:t>シグナリングと</w:t>
+      </w:r>
+      <w:r>
+        <w:rPr>
+          <w:rFonts w:hint="eastAsia"/>
+        </w:rPr>
+        <w:t xml:space="preserve"> TURN/STUN </w:t>
+      </w:r>
+      <w:r>
+        <w:rPr>
+          <w:rFonts w:hint="eastAsia"/>
+        </w:rPr>
+        <w:t>のプロトコル解説</w:t>
       </w:r>
     </w:p>
     <w:p>
@@ -544,9 +874,6 @@
           <w:numId w:val="1"/>
         </w:numPr>
         <w:ind w:leftChars="0"/>
-        <w:rPr>
-          <w:rFonts w:hint="eastAsia"/>
-        </w:rPr>
       </w:pPr>
       <w:r>
         <w:rPr>
@@ -563,16 +890,31 @@
           <w:numId w:val="1"/>
         </w:numPr>
         <w:ind w:leftChars="0"/>
-        <w:rPr>
-          <w:rFonts w:hint="eastAsia"/>
-        </w:rPr>
       </w:pPr>
       <w:r>
         <w:rPr>
           <w:rFonts w:hint="eastAsia"/>
         </w:rPr>
         <w:lastRenderedPageBreak/>
-        <w:t>WebRTCを使ったあんなことやこんなこと！WebRTCアプリだらけのライトニングトーク大会！</w:t>
+        <w:t>WebRTC</w:t>
+      </w:r>
+      <w:r>
+        <w:rPr>
+          <w:rFonts w:hint="eastAsia"/>
+        </w:rPr>
+        <w:t>を使ったあんなことやこんなこと！</w:t>
+      </w:r>
+      <w:r>
+        <w:rPr>
+          <w:rFonts w:hint="eastAsia"/>
+        </w:rPr>
+        <w:t>WebRTC</w:t>
+      </w:r>
+      <w:r>
+        <w:rPr>
+          <w:rFonts w:hint="eastAsia"/>
+        </w:rPr>
+        <w:t>アプリだらけのライトニングトーク大会！</w:t>
       </w:r>
     </w:p>
     <w:p>
@@ -583,9 +925,6 @@
           <w:numId w:val="1"/>
         </w:numPr>
         <w:ind w:leftChars="0"/>
-        <w:rPr>
-          <w:rFonts w:hint="eastAsia"/>
-        </w:rPr>
       </w:pPr>
       <w:proofErr w:type="spellStart"/>
       <w:r>
@@ -599,7 +938,13 @@
         <w:rPr>
           <w:rFonts w:hint="eastAsia"/>
         </w:rPr>
-        <w:t xml:space="preserve">エキスパート座談会: </w:t>
+        <w:t>エキスパート座談会</w:t>
+      </w:r>
+      <w:r>
+        <w:rPr>
+          <w:rFonts w:hint="eastAsia"/>
+        </w:rPr>
+        <w:t xml:space="preserve">: </w:t>
       </w:r>
       <w:proofErr w:type="spellStart"/>
       <w:r>
@@ -624,9 +969,6 @@
           <w:numId w:val="1"/>
         </w:numPr>
         <w:ind w:leftChars="0"/>
-        <w:rPr>
-          <w:rFonts w:hint="eastAsia"/>
-        </w:rPr>
       </w:pPr>
       <w:proofErr w:type="spellStart"/>
       <w:r>
@@ -640,7 +982,13 @@
         <w:rPr>
           <w:rFonts w:hint="eastAsia"/>
         </w:rPr>
-        <w:t xml:space="preserve"> Data Channelの活用方法とその可能性</w:t>
+        <w:t xml:space="preserve"> Data Channel</w:t>
+      </w:r>
+      <w:r>
+        <w:rPr>
+          <w:rFonts w:hint="eastAsia"/>
+        </w:rPr>
+        <w:t>の活用方法とその可能性</w:t>
       </w:r>
     </w:p>
     <w:p>
@@ -651,9 +999,6 @@
           <w:numId w:val="1"/>
         </w:numPr>
         <w:ind w:leftChars="0"/>
-        <w:rPr>
-          <w:rFonts w:hint="eastAsia"/>
-        </w:rPr>
       </w:pPr>
       <w:r>
         <w:rPr>
@@ -684,9 +1029,6 @@
           <w:numId w:val="1"/>
         </w:numPr>
         <w:ind w:leftChars="0"/>
-        <w:rPr>
-          <w:rFonts w:hint="eastAsia"/>
-        </w:rPr>
       </w:pPr>
       <w:proofErr w:type="spellStart"/>
       <w:r>
@@ -711,9 +1053,6 @@
           <w:numId w:val="1"/>
         </w:numPr>
         <w:ind w:leftChars="0"/>
-        <w:rPr>
-          <w:rFonts w:hint="eastAsia"/>
-        </w:rPr>
       </w:pPr>
       <w:proofErr w:type="spellStart"/>
       <w:r>
@@ -765,24 +1104,28 @@
       </w:r>
     </w:p>
     <w:p>
-      <w:pPr>
-        <w:rPr>
-          <w:rFonts w:hint="eastAsia"/>
-        </w:rPr>
-      </w:pPr>
-      <w:r>
-        <w:rPr>
-          <w:rFonts w:hint="eastAsia"/>
-        </w:rPr>
-        <w:t>セッションタイトルは変更される可能性があります。詳細は、http://webrtcconference.jp/session/ をご覧ください。</w:t>
+      <w:r>
+        <w:rPr>
+          <w:rFonts w:hint="eastAsia"/>
+        </w:rPr>
+        <w:t>セッションタイトルは変更される可能性があります。詳細は、</w:t>
+      </w:r>
+      <w:r>
+        <w:rPr>
+          <w:rFonts w:hint="eastAsia"/>
+        </w:rPr>
+        <w:t xml:space="preserve">http://webrtcconference.jp/session/ </w:t>
+      </w:r>
+      <w:r>
+        <w:rPr>
+          <w:rFonts w:hint="eastAsia"/>
+        </w:rPr>
+        <w:t>をご覧ください。</w:t>
       </w:r>
     </w:p>
     <w:p>
       <w:pPr>
         <w:pStyle w:val="1"/>
-        <w:rPr>
-          <w:rFonts w:hint="eastAsia"/>
-        </w:rPr>
       </w:pPr>
       <w:proofErr w:type="spellStart"/>
       <w:r>
@@ -800,11 +1143,6 @@
       </w:r>
     </w:p>
     <w:p>
-      <w:pPr>
-        <w:rPr>
-          <w:rFonts w:hint="eastAsia"/>
-        </w:rPr>
-      </w:pPr>
       <w:proofErr w:type="spellStart"/>
       <w:r>
         <w:rPr>
@@ -817,27 +1155,53 @@
         <w:rPr>
           <w:rFonts w:hint="eastAsia"/>
         </w:rPr>
-        <w:t>は、音声、映像、データのリアルタイム・コミュニケーション技術のオープン標準です。IETF</w:t>
+        <w:t>は、音声、映像、データのリアルタイム・コミュニケーション技術のオープン標準です。</w:t>
+      </w:r>
+      <w:r>
+        <w:rPr>
+          <w:rFonts w:hint="eastAsia"/>
+        </w:rPr>
+        <w:t>IETF</w:t>
       </w:r>
       <w:r>
         <w:rPr>
           <w:rFonts w:hint="eastAsia"/>
           <w:vertAlign w:val="superscript"/>
         </w:rPr>
-        <w:t>※2</w:t>
-      </w:r>
-      <w:r>
-        <w:rPr>
-          <w:rFonts w:hint="eastAsia"/>
-        </w:rPr>
-        <w:t>とW3C</w:t>
+        <w:t>※</w:t>
       </w:r>
       <w:r>
         <w:rPr>
           <w:rFonts w:hint="eastAsia"/>
           <w:vertAlign w:val="superscript"/>
         </w:rPr>
-        <w:t>※3</w:t>
+        <w:t>2</w:t>
+      </w:r>
+      <w:r>
+        <w:rPr>
+          <w:rFonts w:hint="eastAsia"/>
+        </w:rPr>
+        <w:t>と</w:t>
+      </w:r>
+      <w:r>
+        <w:rPr>
+          <w:rFonts w:hint="eastAsia"/>
+        </w:rPr>
+        <w:t>W3C</w:t>
+      </w:r>
+      <w:r>
+        <w:rPr>
+          <w:rFonts w:hint="eastAsia"/>
+          <w:vertAlign w:val="superscript"/>
+        </w:rPr>
+        <w:t>※</w:t>
+      </w:r>
+      <w:r>
+        <w:rPr>
+          <w:rFonts w:hint="eastAsia"/>
+          <w:vertAlign w:val="superscript"/>
+        </w:rPr>
+        <w:t>3</w:t>
       </w:r>
       <w:r>
         <w:rPr>
@@ -850,20 +1214,46 @@
           <w:rFonts w:hint="eastAsia"/>
           <w:vertAlign w:val="superscript"/>
         </w:rPr>
-        <w:t>※4</w:t>
-      </w:r>
-      <w:r>
-        <w:rPr>
-          <w:rFonts w:hint="eastAsia"/>
-        </w:rPr>
-        <w:t>とWebアプリ</w:t>
+        <w:t>※</w:t>
       </w:r>
       <w:r>
         <w:rPr>
           <w:rFonts w:hint="eastAsia"/>
           <w:vertAlign w:val="superscript"/>
         </w:rPr>
-        <w:t>※5</w:t>
+        <w:t>4</w:t>
+      </w:r>
+      <w:r>
+        <w:rPr>
+          <w:rFonts w:hint="eastAsia"/>
+        </w:rPr>
+        <w:t>と</w:t>
+      </w:r>
+      <w:r>
+        <w:rPr>
+          <w:rFonts w:hint="eastAsia"/>
+        </w:rPr>
+        <w:t>Web</w:t>
+      </w:r>
+      <w:r>
+        <w:rPr>
+          <w:rFonts w:hint="eastAsia"/>
+        </w:rPr>
+        <w:t>アプリ</w:t>
+      </w:r>
+      <w:r>
+        <w:rPr>
+          <w:rFonts w:hint="eastAsia"/>
+          <w:vertAlign w:val="superscript"/>
+        </w:rPr>
+        <w:t>※</w:t>
+      </w:r>
+      <w:r>
+        <w:rPr>
+          <w:rFonts w:hint="eastAsia"/>
+          <w:vertAlign w:val="superscript"/>
+        </w:rPr>
+        <w:t>5</w:t>
       </w:r>
       <w:r>
         <w:rPr>
@@ -873,23 +1263,31 @@
       </w:r>
     </w:p>
     <w:p>
-      <w:pPr>
-        <w:rPr>
-          <w:rFonts w:hint="eastAsia"/>
-        </w:rPr>
-      </w:pPr>
-      <w:r>
-        <w:rPr>
-          <w:rFonts w:hint="eastAsia"/>
-        </w:rPr>
-        <w:t>代表的な用途は、ビデオ会議、コンタクトセンター、ファイル交換などが挙げられます。CDN</w:t>
+      <w:r>
+        <w:rPr>
+          <w:rFonts w:hint="eastAsia"/>
+        </w:rPr>
+        <w:t>代表的な用途は、ビデオ会議、コンタクトセンター、ファイル交換などが挙げられます。</w:t>
+      </w:r>
+      <w:r>
+        <w:rPr>
+          <w:rFonts w:hint="eastAsia"/>
+        </w:rPr>
+        <w:t>CDN</w:t>
       </w:r>
       <w:r>
         <w:rPr>
           <w:rFonts w:hint="eastAsia"/>
           <w:vertAlign w:val="superscript"/>
         </w:rPr>
-        <w:t>※6</w:t>
+        <w:t>※</w:t>
+      </w:r>
+      <w:r>
+        <w:rPr>
+          <w:rFonts w:hint="eastAsia"/>
+          <w:vertAlign w:val="superscript"/>
+        </w:rPr>
+        <w:t>6</w:t>
       </w:r>
       <w:r>
         <w:rPr>
@@ -929,9 +1327,6 @@
     <w:p>
       <w:pPr>
         <w:pStyle w:val="1"/>
-        <w:rPr>
-          <w:rFonts w:hint="eastAsia"/>
-        </w:rPr>
       </w:pPr>
       <w:proofErr w:type="spellStart"/>
       <w:r>
@@ -945,15 +1340,16 @@
         <w:rPr>
           <w:rFonts w:hint="eastAsia"/>
         </w:rPr>
-        <w:t xml:space="preserve"> Conference Japan実行委員会について</w:t>
-      </w:r>
-    </w:p>
-    <w:p>
-      <w:pPr>
-        <w:rPr>
-          <w:rFonts w:hint="eastAsia"/>
-        </w:rPr>
-      </w:pPr>
+        <w:t xml:space="preserve"> Conference Japan</w:t>
+      </w:r>
+      <w:r>
+        <w:rPr>
+          <w:rFonts w:hint="eastAsia"/>
+        </w:rPr>
+        <w:t>実行委員会について</w:t>
+      </w:r>
+    </w:p>
+    <w:p>
       <w:proofErr w:type="spellStart"/>
       <w:r>
         <w:rPr>
@@ -966,7 +1362,13 @@
         <w:rPr>
           <w:rFonts w:hint="eastAsia"/>
         </w:rPr>
-        <w:t xml:space="preserve"> Conference Japan実行委員会は、</w:t>
+        <w:t xml:space="preserve"> Conference Japan</w:t>
+      </w:r>
+      <w:r>
+        <w:rPr>
+          <w:rFonts w:hint="eastAsia"/>
+        </w:rPr>
+        <w:t>実行委員会は、</w:t>
       </w:r>
       <w:proofErr w:type="spellStart"/>
       <w:r>
@@ -980,15 +1382,48 @@
         <w:rPr>
           <w:rFonts w:hint="eastAsia"/>
         </w:rPr>
-        <w:t>というイノベーティブな技術の認知度・注目度を高めることを目指し、2014年11月4日に設立されました。</w:t>
+        <w:t>というイノベーティブな技術の認知度・注目度を高めることを目指し、</w:t>
+      </w:r>
+      <w:r>
+        <w:rPr>
+          <w:rFonts w:hint="eastAsia"/>
+        </w:rPr>
+        <w:t>2014</w:t>
+      </w:r>
+      <w:r>
+        <w:rPr>
+          <w:rFonts w:hint="eastAsia"/>
+        </w:rPr>
+        <w:t>年</w:t>
+      </w:r>
+      <w:r>
+        <w:rPr>
+          <w:rFonts w:hint="eastAsia"/>
+        </w:rPr>
+        <w:t>11</w:t>
+      </w:r>
+      <w:r>
+        <w:rPr>
+          <w:rFonts w:hint="eastAsia"/>
+        </w:rPr>
+        <w:t>月</w:t>
+      </w:r>
+      <w:r>
+        <w:rPr>
+          <w:rFonts w:hint="eastAsia"/>
+        </w:rPr>
+        <w:t>4</w:t>
+      </w:r>
+      <w:r>
+        <w:rPr>
+          <w:rFonts w:hint="eastAsia"/>
+        </w:rPr>
+        <w:t>日に設立されました。</w:t>
       </w:r>
     </w:p>
     <w:p>
       <w:pPr>
         <w:pStyle w:val="2"/>
-        <w:rPr>
-          <w:rFonts w:hint="eastAsia"/>
-        </w:rPr>
       </w:pPr>
       <w:r>
         <w:rPr>
@@ -998,24 +1433,34 @@
       </w:r>
     </w:p>
     <w:p>
-      <w:pPr>
-        <w:rPr>
-          <w:rFonts w:hint="eastAsia"/>
-        </w:rPr>
-      </w:pPr>
-      <w:r>
-        <w:rPr>
-          <w:rFonts w:hint="eastAsia"/>
-        </w:rPr>
-        <w:t>小松健作(NTTコミュニケーションズ株式会社)</w:t>
+      <w:r>
+        <w:rPr>
+          <w:rFonts w:hint="eastAsia"/>
+        </w:rPr>
+        <w:t>小松健作</w:t>
+      </w:r>
+      <w:r>
+        <w:rPr>
+          <w:rFonts w:hint="eastAsia"/>
+        </w:rPr>
+        <w:t>(NTT</w:t>
+      </w:r>
+      <w:r>
+        <w:rPr>
+          <w:rFonts w:hint="eastAsia"/>
+        </w:rPr>
+        <w:t>コミュニケーションズ株式会社</w:t>
+      </w:r>
+      <w:r>
+        <w:rPr>
+          <w:rFonts w:hint="eastAsia"/>
+        </w:rPr>
+        <w:t>)</w:t>
       </w:r>
     </w:p>
     <w:p>
       <w:pPr>
         <w:pStyle w:val="2"/>
-        <w:rPr>
-          <w:rFonts w:hint="eastAsia"/>
-        </w:rPr>
       </w:pPr>
       <w:r>
         <w:rPr>
@@ -1025,11 +1470,6 @@
       </w:r>
     </w:p>
     <w:p>
-      <w:pPr>
-        <w:rPr>
-          <w:rFonts w:hint="eastAsia"/>
-        </w:rPr>
-      </w:pPr>
       <w:r>
         <w:rPr>
           <w:rFonts w:hint="eastAsia"/>
@@ -1038,37 +1478,34 @@
       </w:r>
     </w:p>
     <w:p>
-      <w:pPr>
-        <w:rPr>
-          <w:rFonts w:hint="eastAsia"/>
-        </w:rPr>
-      </w:pPr>
-      <w:r>
-        <w:rPr>
-          <w:rFonts w:hint="eastAsia"/>
-        </w:rPr>
-        <w:t>NTTアドバンステクノロジ株式会社</w:t>
-      </w:r>
-    </w:p>
-    <w:p>
-      <w:pPr>
-        <w:rPr>
-          <w:rFonts w:hint="eastAsia"/>
-        </w:rPr>
-      </w:pPr>
-      <w:r>
-        <w:rPr>
-          <w:rFonts w:hint="eastAsia"/>
-        </w:rPr>
-        <w:t>NTTコミュニケーションズ株式会社</w:t>
-      </w:r>
-    </w:p>
-    <w:p>
-      <w:pPr>
-        <w:rPr>
-          <w:rFonts w:hint="eastAsia"/>
-        </w:rPr>
-      </w:pPr>
+      <w:r>
+        <w:rPr>
+          <w:rFonts w:hint="eastAsia"/>
+        </w:rPr>
+        <w:t>NTT</w:t>
+      </w:r>
+      <w:r>
+        <w:rPr>
+          <w:rFonts w:hint="eastAsia"/>
+        </w:rPr>
+        <w:t>アドバンステクノロジ株式会社</w:t>
+      </w:r>
+    </w:p>
+    <w:p>
+      <w:r>
+        <w:rPr>
+          <w:rFonts w:hint="eastAsia"/>
+        </w:rPr>
+        <w:t>NTT</w:t>
+      </w:r>
+      <w:r>
+        <w:rPr>
+          <w:rFonts w:hint="eastAsia"/>
+        </w:rPr>
+        <w:t>コミュニケーションズ株式会社</w:t>
+      </w:r>
+    </w:p>
+    <w:p>
       <w:r>
         <w:rPr>
           <w:rFonts w:hint="eastAsia"/>
@@ -1077,11 +1514,6 @@
       </w:r>
     </w:p>
     <w:p>
-      <w:pPr>
-        <w:rPr>
-          <w:rFonts w:hint="eastAsia"/>
-        </w:rPr>
-      </w:pPr>
       <w:r>
         <w:rPr>
           <w:rFonts w:hint="eastAsia"/>
@@ -1090,11 +1522,6 @@
       </w:r>
     </w:p>
     <w:p>
-      <w:pPr>
-        <w:rPr>
-          <w:rFonts w:hint="eastAsia"/>
-        </w:rPr>
-      </w:pPr>
       <w:r>
         <w:rPr>
           <w:rFonts w:hint="eastAsia"/>
@@ -1103,11 +1530,6 @@
       </w:r>
     </w:p>
     <w:p>
-      <w:pPr>
-        <w:rPr>
-          <w:rFonts w:hint="eastAsia"/>
-        </w:rPr>
-      </w:pPr>
       <w:r>
         <w:rPr>
           <w:rFonts w:hint="eastAsia"/>
@@ -1118,9 +1540,6 @@
     <w:p>
       <w:pPr>
         <w:pStyle w:val="1"/>
-        <w:rPr>
-          <w:rFonts w:hint="eastAsia"/>
-        </w:rPr>
       </w:pPr>
       <w:r>
         <w:rPr>
@@ -1130,11 +1549,6 @@
       </w:r>
     </w:p>
     <w:p>
-      <w:pPr>
-        <w:rPr>
-          <w:rFonts w:hint="eastAsia"/>
-        </w:rPr>
-      </w:pPr>
       <w:proofErr w:type="spellStart"/>
       <w:r>
         <w:rPr>
@@ -1147,15 +1561,16 @@
         <w:rPr>
           <w:rFonts w:hint="eastAsia"/>
         </w:rPr>
-        <w:t xml:space="preserve"> Conference Japan実行委員会</w:t>
-      </w:r>
-    </w:p>
-    <w:p>
-      <w:pPr>
-        <w:rPr>
-          <w:rFonts w:hint="eastAsia"/>
-        </w:rPr>
-      </w:pPr>
+        <w:t xml:space="preserve"> Conference Japan</w:t>
+      </w:r>
+      <w:r>
+        <w:rPr>
+          <w:rFonts w:hint="eastAsia"/>
+        </w:rPr>
+        <w:t>実行委員会</w:t>
+      </w:r>
+    </w:p>
+    <w:p>
       <w:r>
         <w:rPr>
           <w:rFonts w:hint="eastAsia"/>
@@ -1164,86 +1579,178 @@
       </w:r>
     </w:p>
     <w:p>
-      <w:r>
-        <w:t>webrtcconferencejapan-contact@googlegroups.com</w:t>
-      </w:r>
+      <w:hyperlink r:id="rId6" w:history="1">
+        <w:r>
+          <w:rPr>
+            <w:rStyle w:val="a8"/>
+          </w:rPr>
+          <w:t>webrtcconferencejapan-contact@</w:t>
+        </w:r>
+        <w:bookmarkStart w:id="0" w:name="_GoBack"/>
+        <w:bookmarkEnd w:id="0"/>
+        <w:r>
+          <w:rPr>
+            <w:rStyle w:val="a8"/>
+          </w:rPr>
+          <w:t>g</w:t>
+        </w:r>
+        <w:r>
+          <w:rPr>
+            <w:rStyle w:val="a8"/>
+          </w:rPr>
+          <w:t>ooglegroups.com</w:t>
+        </w:r>
+      </w:hyperlink>
     </w:p>
     <w:p/>
     <w:p>
-      <w:bookmarkStart w:id="0" w:name="_GoBack"/>
-      <w:bookmarkEnd w:id="0"/>
-    </w:p>
-    <w:p>
-      <w:pPr>
-        <w:rPr>
-          <w:rFonts w:hint="eastAsia"/>
-        </w:rPr>
-      </w:pPr>
-      <w:r>
-        <w:rPr>
-          <w:rFonts w:hint="eastAsia"/>
-        </w:rPr>
-        <w:t>※1 Romo: http://www.romotive.jp/</w:t>
-      </w:r>
-    </w:p>
-    <w:p>
-      <w:pPr>
-        <w:rPr>
-          <w:rFonts w:hint="eastAsia"/>
-        </w:rPr>
-      </w:pPr>
-      <w:r>
-        <w:rPr>
-          <w:rFonts w:hint="eastAsia"/>
-        </w:rPr>
-        <w:t>※2 IETF: The Internet Engineering Task Force。インターネットで利用される技術の標準化を策定する組織。</w:t>
-      </w:r>
-    </w:p>
-    <w:p>
-      <w:pPr>
-        <w:rPr>
-          <w:rFonts w:hint="eastAsia"/>
-        </w:rPr>
-      </w:pPr>
-      <w:r>
-        <w:rPr>
-          <w:rFonts w:hint="eastAsia"/>
-        </w:rPr>
-        <w:t>※3 W3C: World Wide Web Consortium。World Wide Webで使用される各種技術の標準化を推進するために設立された標準化団体。</w:t>
-      </w:r>
-    </w:p>
-    <w:p>
-      <w:pPr>
-        <w:rPr>
-          <w:rFonts w:hint="eastAsia"/>
-        </w:rPr>
-      </w:pPr>
-      <w:r>
-        <w:rPr>
-          <w:rFonts w:hint="eastAsia"/>
-        </w:rPr>
-        <w:t>※4 ネイティブアプリ: OS上で直接実行されるアプリケーション・ソフトウェア</w:t>
-      </w:r>
-    </w:p>
-    <w:p>
-      <w:pPr>
-        <w:rPr>
-          <w:rFonts w:hint="eastAsia"/>
-        </w:rPr>
-      </w:pPr>
-      <w:r>
-        <w:rPr>
-          <w:rFonts w:hint="eastAsia"/>
-        </w:rPr>
-        <w:t>※5 Webアプリ: Webブラウザ上で実行されるアプリケーション・ソフトウェア</w:t>
-      </w:r>
-    </w:p>
-    <w:p>
-      <w:r>
-        <w:rPr>
-          <w:rFonts w:hint="eastAsia"/>
-        </w:rPr>
-        <w:t>※6 CDN: Content Delivery Network。コンテンツを効率的に配信するネットワーク型プラットフォーム。</w:t>
+      <w:r>
+        <w:rPr>
+          <w:rFonts w:hint="eastAsia"/>
+        </w:rPr>
+        <w:t>※</w:t>
+      </w:r>
+      <w:r>
+        <w:rPr>
+          <w:rFonts w:hint="eastAsia"/>
+        </w:rPr>
+        <w:t>1 Romo: http://www.romotive.jp/</w:t>
+      </w:r>
+    </w:p>
+    <w:p>
+      <w:r>
+        <w:rPr>
+          <w:rFonts w:hint="eastAsia"/>
+        </w:rPr>
+        <w:t>※</w:t>
+      </w:r>
+      <w:r>
+        <w:rPr>
+          <w:rFonts w:hint="eastAsia"/>
+        </w:rPr>
+        <w:t>2 IETF: The Internet Engineering Task Force</w:t>
+      </w:r>
+      <w:r>
+        <w:rPr>
+          <w:rFonts w:hint="eastAsia"/>
+        </w:rPr>
+        <w:t>。インターネットで利用される技術の標準化を策定する組織。</w:t>
+      </w:r>
+    </w:p>
+    <w:p>
+      <w:r>
+        <w:rPr>
+          <w:rFonts w:hint="eastAsia"/>
+        </w:rPr>
+        <w:t>※</w:t>
+      </w:r>
+      <w:r>
+        <w:rPr>
+          <w:rFonts w:hint="eastAsia"/>
+        </w:rPr>
+        <w:t>3 W3C: World Wide Web Consortium</w:t>
+      </w:r>
+      <w:r>
+        <w:rPr>
+          <w:rFonts w:hint="eastAsia"/>
+        </w:rPr>
+        <w:t>。</w:t>
+      </w:r>
+      <w:r>
+        <w:rPr>
+          <w:rFonts w:hint="eastAsia"/>
+        </w:rPr>
+        <w:t>World Wide Web</w:t>
+      </w:r>
+      <w:r>
+        <w:rPr>
+          <w:rFonts w:hint="eastAsia"/>
+        </w:rPr>
+        <w:t>で使用される各種技術の標準化を推進するために設立された標準化団体。</w:t>
+      </w:r>
+    </w:p>
+    <w:p>
+      <w:r>
+        <w:rPr>
+          <w:rFonts w:hint="eastAsia"/>
+        </w:rPr>
+        <w:t>※</w:t>
+      </w:r>
+      <w:r>
+        <w:rPr>
+          <w:rFonts w:hint="eastAsia"/>
+        </w:rPr>
+        <w:t xml:space="preserve">4 </w:t>
+      </w:r>
+      <w:r>
+        <w:rPr>
+          <w:rFonts w:hint="eastAsia"/>
+        </w:rPr>
+        <w:t>ネイティブアプリ</w:t>
+      </w:r>
+      <w:r>
+        <w:rPr>
+          <w:rFonts w:hint="eastAsia"/>
+        </w:rPr>
+        <w:t>: OS</w:t>
+      </w:r>
+      <w:r>
+        <w:rPr>
+          <w:rFonts w:hint="eastAsia"/>
+        </w:rPr>
+        <w:t>上で直接実行されるアプリケーション・ソフトウェア</w:t>
+      </w:r>
+    </w:p>
+    <w:p>
+      <w:r>
+        <w:rPr>
+          <w:rFonts w:hint="eastAsia"/>
+        </w:rPr>
+        <w:t>※</w:t>
+      </w:r>
+      <w:r>
+        <w:rPr>
+          <w:rFonts w:hint="eastAsia"/>
+        </w:rPr>
+        <w:t>5 Web</w:t>
+      </w:r>
+      <w:r>
+        <w:rPr>
+          <w:rFonts w:hint="eastAsia"/>
+        </w:rPr>
+        <w:t>アプリ</w:t>
+      </w:r>
+      <w:r>
+        <w:rPr>
+          <w:rFonts w:hint="eastAsia"/>
+        </w:rPr>
+        <w:t>: Web</w:t>
+      </w:r>
+      <w:r>
+        <w:rPr>
+          <w:rFonts w:hint="eastAsia"/>
+        </w:rPr>
+        <w:t>ブラウザ上で実行されるアプリケーション・ソフトウェア</w:t>
+      </w:r>
+    </w:p>
+    <w:p>
+      <w:r>
+        <w:rPr>
+          <w:rFonts w:hint="eastAsia"/>
+        </w:rPr>
+        <w:t>※</w:t>
+      </w:r>
+      <w:r>
+        <w:rPr>
+          <w:rFonts w:hint="eastAsia"/>
+        </w:rPr>
+        <w:t>6 CDN: Content Delivery Network</w:t>
+      </w:r>
+      <w:r>
+        <w:rPr>
+          <w:rFonts w:hint="eastAsia"/>
+        </w:rPr>
+        <w:t>。コンテンツを効率的に配信するネットワーク型プラットフォーム。</w:t>
       </w:r>
     </w:p>
     <w:sectPr>
@@ -1707,6 +2214,29 @@
       <w:szCs w:val="22"/>
     </w:rPr>
   </w:style>
+  <w:style w:type="character" w:styleId="a8">
+    <w:name w:val="Hyperlink"/>
+    <w:basedOn w:val="a0"/>
+    <w:uiPriority w:val="99"/>
+    <w:unhideWhenUsed/>
+    <w:rsid w:val="008D2F21"/>
+    <w:rPr>
+      <w:color w:val="0000FF" w:themeColor="hyperlink"/>
+      <w:u w:val="single"/>
+    </w:rPr>
+  </w:style>
+  <w:style w:type="character" w:styleId="a9">
+    <w:name w:val="FollowedHyperlink"/>
+    <w:basedOn w:val="a0"/>
+    <w:uiPriority w:val="99"/>
+    <w:semiHidden/>
+    <w:unhideWhenUsed/>
+    <w:rsid w:val="008D2F21"/>
+    <w:rPr>
+      <w:color w:val="800080" w:themeColor="followedHyperlink"/>
+      <w:u w:val="single"/>
+    </w:rPr>
+  </w:style>
 </w:styles>
 </file>
 
@@ -2039,6 +2569,29 @@
       <w:szCs w:val="22"/>
     </w:rPr>
   </w:style>
+  <w:style w:type="character" w:styleId="a8">
+    <w:name w:val="Hyperlink"/>
+    <w:basedOn w:val="a0"/>
+    <w:uiPriority w:val="99"/>
+    <w:unhideWhenUsed/>
+    <w:rsid w:val="008D2F21"/>
+    <w:rPr>
+      <w:color w:val="0000FF" w:themeColor="hyperlink"/>
+      <w:u w:val="single"/>
+    </w:rPr>
+  </w:style>
+  <w:style w:type="character" w:styleId="a9">
+    <w:name w:val="FollowedHyperlink"/>
+    <w:basedOn w:val="a0"/>
+    <w:uiPriority w:val="99"/>
+    <w:semiHidden/>
+    <w:unhideWhenUsed/>
+    <w:rsid w:val="008D2F21"/>
+    <w:rPr>
+      <w:color w:val="800080" w:themeColor="followedHyperlink"/>
+      <w:u w:val="single"/>
+    </w:rPr>
+  </w:style>
 </w:styles>
 </file>
 

</xml_diff>